<commit_message>
updated styling on links and added multiple download links
</commit_message>
<xml_diff>
--- a/assets/G.Fite Resume 2021.docx
+++ b/assets/G.Fite Resume 2021.docx
@@ -136,25 +136,31 @@
         <w:rPr>
           <w:rtl w:val="0"/>
         </w:rPr>
-        <w:t xml:space="preserve">[Summary]</w:t>
-      </w:r>
-    </w:p>
-    <w:p>
-      <w:pPr>
-        <w:rPr/>
-      </w:pPr>
-      <w:r>
-        <w:rPr>
-          <w:rtl w:val="0"/>
-        </w:rPr>
-      </w:r>
-    </w:p>
-    <w:p>
-      <w:pPr>
-        <w:rPr/>
-      </w:pPr>
-      <w:r>
-        <w:rPr>
+        <w:tab/>
+        <w:t xml:space="preserve">Entry level developer with a background in customer service and inventory management. My aim is to create well structured programs and features using my previous experience using a multitude of different applications in the workplace and at home. Known for my drive to learn and problem solving skills.</w:t>
+      </w:r>
+    </w:p>
+    <w:p>
+      <w:pPr>
+        <w:rPr/>
+      </w:pPr>
+      <w:r>
+        <w:rPr>
+          <w:rtl w:val="0"/>
+        </w:rPr>
+      </w:r>
+    </w:p>
+    <w:p>
+      <w:pPr>
+        <w:rPr>
+          <w:sz w:val="28"/>
+          <w:szCs w:val="28"/>
+        </w:rPr>
+      </w:pPr>
+      <w:r>
+        <w:rPr>
+          <w:sz w:val="28"/>
+          <w:szCs w:val="28"/>
           <w:rtl w:val="0"/>
         </w:rPr>
         <w:t xml:space="preserve">TECHNICAL SKILLS</w:t>
@@ -204,10 +210,15 @@
     </w:p>
     <w:p>
       <w:pPr>
-        <w:rPr/>
-      </w:pPr>
-      <w:r>
-        <w:rPr>
+        <w:rPr>
+          <w:sz w:val="28"/>
+          <w:szCs w:val="28"/>
+        </w:rPr>
+      </w:pPr>
+      <w:r>
+        <w:rPr>
+          <w:sz w:val="28"/>
+          <w:szCs w:val="28"/>
           <w:rtl w:val="0"/>
         </w:rPr>
         <w:t xml:space="preserve">PROJECTS</w:t>
@@ -287,7 +298,7 @@
         <w:rPr>
           <w:rtl w:val="0"/>
         </w:rPr>
-        <w:t xml:space="preserve">Mock E-commerce site handling sales of great works of art</w:t>
+        <w:t xml:space="preserve">E-commerce site handling mock sales of great works of art</w:t>
       </w:r>
     </w:p>
     <w:p>
@@ -372,7 +383,7 @@
       <w:pPr>
         <w:numPr>
           <w:ilvl w:val="0"/>
-          <w:numId w:val="2"/>
+          <w:numId w:val="3"/>
         </w:numPr>
         <w:ind w:left="720" w:hanging="360"/>
         <w:rPr>
@@ -390,7 +401,7 @@
       <w:pPr>
         <w:numPr>
           <w:ilvl w:val="0"/>
-          <w:numId w:val="2"/>
+          <w:numId w:val="3"/>
         </w:numPr>
         <w:ind w:left="720" w:hanging="360"/>
         <w:rPr>
@@ -408,7 +419,7 @@
       <w:pPr>
         <w:numPr>
           <w:ilvl w:val="0"/>
-          <w:numId w:val="2"/>
+          <w:numId w:val="3"/>
         </w:numPr>
         <w:ind w:left="720" w:hanging="360"/>
         <w:rPr>
@@ -469,7 +480,7 @@
       <w:pPr>
         <w:numPr>
           <w:ilvl w:val="0"/>
-          <w:numId w:val="3"/>
+          <w:numId w:val="4"/>
         </w:numPr>
         <w:ind w:left="720" w:hanging="360"/>
         <w:rPr>
@@ -487,7 +498,7 @@
       <w:pPr>
         <w:numPr>
           <w:ilvl w:val="0"/>
-          <w:numId w:val="3"/>
+          <w:numId w:val="4"/>
         </w:numPr>
         <w:ind w:left="720" w:hanging="360"/>
         <w:rPr>
@@ -505,7 +516,7 @@
       <w:pPr>
         <w:numPr>
           <w:ilvl w:val="0"/>
-          <w:numId w:val="3"/>
+          <w:numId w:val="4"/>
         </w:numPr>
         <w:ind w:left="720" w:hanging="360"/>
         <w:rPr>
@@ -530,26 +541,125 @@
         </w:rPr>
         <w:t xml:space="preserve">Barcode Generator | Repo: </w:t>
       </w:r>
-    </w:p>
-    <w:p>
-      <w:pPr>
-        <w:rPr/>
-      </w:pPr>
-      <w:r>
-        <w:rPr>
-          <w:rtl w:val="0"/>
-        </w:rPr>
-      </w:r>
-    </w:p>
-    <w:p>
-      <w:pPr>
-        <w:rPr/>
-      </w:pPr>
-      <w:r>
-        <w:rPr>
+      <w:hyperlink r:id="rId16">
+        <w:r>
+          <w:rPr>
+            <w:color w:val="1155cc"/>
+            <w:u w:val="single"/>
+            <w:rtl w:val="0"/>
+          </w:rPr>
+          <w:t xml:space="preserve">https://tinyurl.com/39eu95va</w:t>
+        </w:r>
+      </w:hyperlink>
+      <w:r>
+        <w:rPr>
+          <w:rtl w:val="0"/>
+        </w:rPr>
+        <w:t xml:space="preserve"> </w:t>
+      </w:r>
+    </w:p>
+    <w:p>
+      <w:pPr>
+        <w:numPr>
+          <w:ilvl w:val="0"/>
+          <w:numId w:val="2"/>
+        </w:numPr>
+        <w:ind w:left="720" w:hanging="360"/>
+        <w:rPr>
+          <w:u w:val="none"/>
+        </w:rPr>
+      </w:pPr>
+      <w:r>
+        <w:rPr>
+          <w:rtl w:val="0"/>
+        </w:rPr>
+        <w:t xml:space="preserve">Generates a Code 128 barcode image from user input</w:t>
+      </w:r>
+    </w:p>
+    <w:p>
+      <w:pPr>
+        <w:numPr>
+          <w:ilvl w:val="0"/>
+          <w:numId w:val="2"/>
+        </w:numPr>
+        <w:ind w:left="720" w:hanging="360"/>
+        <w:rPr>
+          <w:u w:val="none"/>
+        </w:rPr>
+      </w:pPr>
+      <w:r>
+        <w:rPr>
+          <w:rtl w:val="0"/>
+        </w:rPr>
+        <w:t xml:space="preserve">Tools/Languages: C#</w:t>
+      </w:r>
+    </w:p>
+    <w:p>
+      <w:pPr>
+        <w:rPr/>
+      </w:pPr>
+      <w:r>
+        <w:rPr>
+          <w:rtl w:val="0"/>
+        </w:rPr>
+      </w:r>
+    </w:p>
+    <w:p>
+      <w:pPr>
+        <w:rPr>
+          <w:sz w:val="28"/>
+          <w:szCs w:val="28"/>
+        </w:rPr>
+      </w:pPr>
+      <w:r>
+        <w:rPr>
+          <w:sz w:val="28"/>
+          <w:szCs w:val="28"/>
           <w:rtl w:val="0"/>
         </w:rPr>
         <w:t xml:space="preserve">WORK EXPERIENCE</w:t>
+      </w:r>
+    </w:p>
+    <w:p>
+      <w:pPr>
+        <w:rPr/>
+      </w:pPr>
+      <w:r>
+        <w:rPr>
+          <w:rtl w:val="0"/>
+        </w:rPr>
+      </w:r>
+    </w:p>
+    <w:p>
+      <w:pPr>
+        <w:tabs>
+          <w:tab w:val="right" w:pos="9360"/>
+        </w:tabs>
+        <w:rPr/>
+      </w:pPr>
+      <w:r>
+        <w:rPr>
+          <w:rtl w:val="0"/>
+        </w:rPr>
+        <w:t xml:space="preserve">Wright Tire Company</w:t>
+        <w:tab/>
+        <w:t xml:space="preserve">Sept 2016 - Jan 2018, Aug 2021 - Current</w:t>
+      </w:r>
+    </w:p>
+    <w:p>
+      <w:pPr>
+        <w:tabs>
+          <w:tab w:val="right" w:pos="9360"/>
+        </w:tabs>
+        <w:rPr/>
+      </w:pPr>
+      <w:r>
+        <w:rPr>
+          <w:rtl w:val="0"/>
+        </w:rPr>
+        <w:t xml:space="preserve">IT Specialist</w:t>
+        <w:tab/>
+        <w:t xml:space="preserve">Cleburne, TX</w:t>
       </w:r>
     </w:p>
     <w:p>
@@ -618,51 +728,6 @@
         <w:rPr>
           <w:rtl w:val="0"/>
         </w:rPr>
-        <w:t xml:space="preserve">Wright Tire Company</w:t>
-        <w:tab/>
-        <w:t xml:space="preserve">Sept 2016 - Jan 2018</w:t>
-      </w:r>
-    </w:p>
-    <w:p>
-      <w:pPr>
-        <w:tabs>
-          <w:tab w:val="right" w:pos="9360"/>
-        </w:tabs>
-        <w:rPr/>
-      </w:pPr>
-      <w:r>
-        <w:rPr>
-          <w:rtl w:val="0"/>
-        </w:rPr>
-        <w:t xml:space="preserve">IT Specialist</w:t>
-        <w:tab/>
-        <w:t xml:space="preserve">Cleburne, TX</w:t>
-      </w:r>
-    </w:p>
-    <w:p>
-      <w:pPr>
-        <w:tabs>
-          <w:tab w:val="right" w:pos="9360"/>
-        </w:tabs>
-        <w:rPr/>
-      </w:pPr>
-      <w:r>
-        <w:rPr>
-          <w:rtl w:val="0"/>
-        </w:rPr>
-      </w:r>
-    </w:p>
-    <w:p>
-      <w:pPr>
-        <w:tabs>
-          <w:tab w:val="right" w:pos="9360"/>
-        </w:tabs>
-        <w:rPr/>
-      </w:pPr>
-      <w:r>
-        <w:rPr>
-          <w:rtl w:val="0"/>
-        </w:rPr>
         <w:t xml:space="preserve">Bruckner Truck Sales</w:t>
         <w:tab/>
         <w:t xml:space="preserve">Aug 2013 - Sept 2016</w:t>
@@ -708,6 +773,24 @@
         <w:rPr>
           <w:rtl w:val="0"/>
         </w:rPr>
+      </w:r>
+    </w:p>
+    <w:p>
+      <w:pPr>
+        <w:tabs>
+          <w:tab w:val="right" w:pos="9360"/>
+        </w:tabs>
+        <w:rPr>
+          <w:sz w:val="28"/>
+          <w:szCs w:val="28"/>
+        </w:rPr>
+      </w:pPr>
+      <w:r>
+        <w:rPr>
+          <w:sz w:val="28"/>
+          <w:szCs w:val="28"/>
+          <w:rtl w:val="0"/>
+        </w:rPr>
         <w:t xml:space="preserve">EDUCATION</w:t>
       </w:r>
     </w:p>
@@ -816,10 +899,15 @@
         <w:tabs>
           <w:tab w:val="right" w:pos="9360"/>
         </w:tabs>
-        <w:rPr/>
-      </w:pPr>
-      <w:r>
-        <w:rPr>
+        <w:rPr>
+          <w:sz w:val="28"/>
+          <w:szCs w:val="28"/>
+        </w:rPr>
+      </w:pPr>
+      <w:r>
+        <w:rPr>
+          <w:sz w:val="28"/>
+          <w:szCs w:val="28"/>
           <w:rtl w:val="0"/>
         </w:rPr>
         <w:t xml:space="preserve">ADDITIONAL INFORMATION</w:t>
@@ -1207,6 +1295,116 @@
       </w:rPr>
     </w:lvl>
   </w:abstractNum>
+  <w:abstractNum w:abstractNumId="4">
+    <w:lvl w:ilvl="0">
+      <w:start w:val="1"/>
+      <w:numFmt w:val="bullet"/>
+      <w:lvlText w:val="●"/>
+      <w:lvlJc w:val="left"/>
+      <w:pPr>
+        <w:ind w:left="720" w:hanging="360"/>
+      </w:pPr>
+      <w:rPr>
+        <w:u w:val="none"/>
+      </w:rPr>
+    </w:lvl>
+    <w:lvl w:ilvl="1">
+      <w:start w:val="1"/>
+      <w:numFmt w:val="bullet"/>
+      <w:lvlText w:val="○"/>
+      <w:lvlJc w:val="left"/>
+      <w:pPr>
+        <w:ind w:left="1440" w:hanging="360"/>
+      </w:pPr>
+      <w:rPr>
+        <w:u w:val="none"/>
+      </w:rPr>
+    </w:lvl>
+    <w:lvl w:ilvl="2">
+      <w:start w:val="1"/>
+      <w:numFmt w:val="bullet"/>
+      <w:lvlText w:val="■"/>
+      <w:lvlJc w:val="left"/>
+      <w:pPr>
+        <w:ind w:left="2160" w:hanging="360"/>
+      </w:pPr>
+      <w:rPr>
+        <w:u w:val="none"/>
+      </w:rPr>
+    </w:lvl>
+    <w:lvl w:ilvl="3">
+      <w:start w:val="1"/>
+      <w:numFmt w:val="bullet"/>
+      <w:lvlText w:val="●"/>
+      <w:lvlJc w:val="left"/>
+      <w:pPr>
+        <w:ind w:left="2880" w:hanging="360"/>
+      </w:pPr>
+      <w:rPr>
+        <w:u w:val="none"/>
+      </w:rPr>
+    </w:lvl>
+    <w:lvl w:ilvl="4">
+      <w:start w:val="1"/>
+      <w:numFmt w:val="bullet"/>
+      <w:lvlText w:val="○"/>
+      <w:lvlJc w:val="left"/>
+      <w:pPr>
+        <w:ind w:left="3600" w:hanging="360"/>
+      </w:pPr>
+      <w:rPr>
+        <w:u w:val="none"/>
+      </w:rPr>
+    </w:lvl>
+    <w:lvl w:ilvl="5">
+      <w:start w:val="1"/>
+      <w:numFmt w:val="bullet"/>
+      <w:lvlText w:val="■"/>
+      <w:lvlJc w:val="left"/>
+      <w:pPr>
+        <w:ind w:left="4320" w:hanging="360"/>
+      </w:pPr>
+      <w:rPr>
+        <w:u w:val="none"/>
+      </w:rPr>
+    </w:lvl>
+    <w:lvl w:ilvl="6">
+      <w:start w:val="1"/>
+      <w:numFmt w:val="bullet"/>
+      <w:lvlText w:val="●"/>
+      <w:lvlJc w:val="left"/>
+      <w:pPr>
+        <w:ind w:left="5040" w:hanging="360"/>
+      </w:pPr>
+      <w:rPr>
+        <w:u w:val="none"/>
+      </w:rPr>
+    </w:lvl>
+    <w:lvl w:ilvl="7">
+      <w:start w:val="1"/>
+      <w:numFmt w:val="bullet"/>
+      <w:lvlText w:val="○"/>
+      <w:lvlJc w:val="left"/>
+      <w:pPr>
+        <w:ind w:left="5760" w:hanging="360"/>
+      </w:pPr>
+      <w:rPr>
+        <w:u w:val="none"/>
+      </w:rPr>
+    </w:lvl>
+    <w:lvl w:ilvl="8">
+      <w:start w:val="1"/>
+      <w:numFmt w:val="bullet"/>
+      <w:lvlText w:val="■"/>
+      <w:lvlJc w:val="left"/>
+      <w:pPr>
+        <w:ind w:left="6480" w:hanging="360"/>
+      </w:pPr>
+      <w:rPr>
+        <w:u w:val="none"/>
+      </w:rPr>
+    </w:lvl>
+  </w:abstractNum>
   <w:num w:numId="1">
     <w:abstractNumId w:val="1"/>
   </w:num>
@@ -1215,6 +1413,9 @@
   </w:num>
   <w:num w:numId="3">
     <w:abstractNumId w:val="3"/>
+  </w:num>
+  <w:num w:numId="4">
+    <w:abstractNumId w:val="4"/>
   </w:num>
 </w:numbering>
 </file>

</xml_diff>